<commit_message>
Minor: fixed typo in API docs
</commit_message>
<xml_diff>
--- a/REST documentation Tiimi2.docx
+++ b/REST documentation Tiimi2.docx
@@ -4476,7 +4476,13 @@
               <w:rPr>
                 <w:lang w:val="en-US"/>
               </w:rPr>
-              <w:t>/rest/cars</w:t>
+              <w:t>/rest/</w:t>
+            </w:r>
+            <w:r>
+              <w:rPr>
+                <w:lang w:val="en-US"/>
+              </w:rPr>
+              <w:t>products</w:t>
             </w:r>
           </w:p>
         </w:tc>

</xml_diff>